<commit_message>
Adding er modeling question to chapter exercises
</commit_message>
<xml_diff>
--- a/Chapter_Exercises/Chapter_3_4_Exercises.docx
+++ b/Chapter_Exercises/Chapter_3_4_Exercises.docx
@@ -280,73 +280,618 @@
         <w:t>How many such entity sets are there for an entity type E with N entity instances (please explain your answer)?</w:t>
       </w:r>
     </w:p>
+    <w:p>
+      <w:pPr>
+        <w:pStyle w:val="ListParagraph"/>
+      </w:pPr>
+    </w:p>
+    <w:p>
+      <w:pPr>
+        <w:pStyle w:val="ListParagraph"/>
+        <w:numPr>
+          <w:ilvl w:val="0"/>
+          <w:numId w:val="3"/>
+        </w:numPr>
+        <w:autoSpaceDE w:val="0"/>
+        <w:autoSpaceDN w:val="0"/>
+        <w:adjustRightInd w:val="0"/>
+        <w:spacing w:after="0" w:line="240" w:lineRule="auto"/>
+        <w:rPr>
+          <w:rFonts w:ascii="MinionPro-Regular" w:hAnsi="MinionPro-Regular" w:cs="MinionPro-Regular"/>
+          <w:color w:val="000000"/>
+          <w:kern w:val="0"/>
+          <w:sz w:val="21"/>
+          <w:szCs w:val="21"/>
+        </w:rPr>
+      </w:pPr>
+      <w:r>
+        <w:rPr>
+          <w:rFonts w:ascii="MinionPro-Regular" w:hAnsi="MinionPro-Regular" w:cs="MinionPro-Regular"/>
+          <w:color w:val="000000"/>
+          <w:kern w:val="0"/>
+          <w:sz w:val="21"/>
+          <w:szCs w:val="21"/>
+        </w:rPr>
+        <w:t xml:space="preserve">Consider a </w:t>
+      </w:r>
+      <w:r>
+        <w:rPr>
+          <w:rFonts w:ascii="AkzidenzGroteskBE-Regular" w:hAnsi="AkzidenzGroteskBE-Regular" w:cs="AkzidenzGroteskBE-Regular"/>
+          <w:color w:val="000000"/>
+          <w:kern w:val="0"/>
+          <w:sz w:val="18"/>
+          <w:szCs w:val="18"/>
+        </w:rPr>
+        <w:t xml:space="preserve">MAIL_ORDER </w:t>
+      </w:r>
+      <w:r>
+        <w:rPr>
+          <w:rFonts w:ascii="MinionPro-Regular" w:hAnsi="MinionPro-Regular" w:cs="MinionPro-Regular"/>
+          <w:color w:val="000000"/>
+          <w:kern w:val="0"/>
+          <w:sz w:val="21"/>
+          <w:szCs w:val="21"/>
+        </w:rPr>
+        <w:t>database in which employees take orders for parts</w:t>
+      </w:r>
+      <w:r>
+        <w:rPr>
+          <w:rFonts w:ascii="MinionPro-Regular" w:hAnsi="MinionPro-Regular" w:cs="MinionPro-Regular"/>
+          <w:color w:val="000000"/>
+          <w:kern w:val="0"/>
+          <w:sz w:val="21"/>
+          <w:szCs w:val="21"/>
+        </w:rPr>
+        <w:t xml:space="preserve"> </w:t>
+      </w:r>
+      <w:r>
+        <w:rPr>
+          <w:rFonts w:ascii="MinionPro-Regular" w:hAnsi="MinionPro-Regular" w:cs="MinionPro-Regular"/>
+          <w:color w:val="000000"/>
+          <w:kern w:val="0"/>
+          <w:sz w:val="21"/>
+          <w:szCs w:val="21"/>
+        </w:rPr>
+        <w:t>from customers. The data requirements are summarized as follows:</w:t>
+      </w:r>
+    </w:p>
+    <w:p>
+      <w:pPr>
+        <w:autoSpaceDE w:val="0"/>
+        <w:autoSpaceDN w:val="0"/>
+        <w:adjustRightInd w:val="0"/>
+        <w:spacing w:after="0" w:line="240" w:lineRule="auto"/>
+        <w:ind w:left="360"/>
+        <w:rPr>
+          <w:rFonts w:ascii="MinionPro-Regular" w:hAnsi="MinionPro-Regular" w:cs="MinionPro-Regular"/>
+          <w:color w:val="000000"/>
+          <w:kern w:val="0"/>
+          <w:sz w:val="21"/>
+          <w:szCs w:val="21"/>
+        </w:rPr>
+      </w:pPr>
+    </w:p>
+    <w:p>
+      <w:pPr>
+        <w:pStyle w:val="ListParagraph"/>
+        <w:numPr>
+          <w:ilvl w:val="0"/>
+          <w:numId w:val="6"/>
+        </w:numPr>
+        <w:autoSpaceDE w:val="0"/>
+        <w:autoSpaceDN w:val="0"/>
+        <w:adjustRightInd w:val="0"/>
+        <w:spacing w:after="0" w:line="240" w:lineRule="auto"/>
+        <w:rPr>
+          <w:rFonts w:ascii="MinionPro-Regular" w:hAnsi="MinionPro-Regular" w:cs="MinionPro-Regular"/>
+          <w:color w:val="000000"/>
+          <w:kern w:val="0"/>
+          <w:sz w:val="21"/>
+          <w:szCs w:val="21"/>
+        </w:rPr>
+      </w:pPr>
+      <w:r>
+        <w:rPr>
+          <w:rFonts w:ascii="MinionPro-Regular" w:hAnsi="MinionPro-Regular" w:cs="MinionPro-Regular"/>
+          <w:color w:val="000000"/>
+          <w:kern w:val="0"/>
+          <w:sz w:val="21"/>
+          <w:szCs w:val="21"/>
+        </w:rPr>
+        <w:t>The mail order company has employees, each identified by a unique employee</w:t>
+      </w:r>
+      <w:r>
+        <w:rPr>
+          <w:rFonts w:ascii="MinionPro-Regular" w:hAnsi="MinionPro-Regular" w:cs="MinionPro-Regular"/>
+          <w:color w:val="000000"/>
+          <w:kern w:val="0"/>
+          <w:sz w:val="21"/>
+          <w:szCs w:val="21"/>
+        </w:rPr>
+        <w:t xml:space="preserve"> </w:t>
+      </w:r>
+      <w:r>
+        <w:rPr>
+          <w:rFonts w:ascii="MinionPro-Regular" w:hAnsi="MinionPro-Regular" w:cs="MinionPro-Regular"/>
+          <w:color w:val="000000"/>
+          <w:kern w:val="0"/>
+          <w:sz w:val="21"/>
+          <w:szCs w:val="21"/>
+        </w:rPr>
+        <w:t>number, first and last name, and Zip Code.</w:t>
+      </w:r>
+    </w:p>
+    <w:p>
+      <w:pPr>
+        <w:pStyle w:val="ListParagraph"/>
+        <w:numPr>
+          <w:ilvl w:val="0"/>
+          <w:numId w:val="6"/>
+        </w:numPr>
+        <w:autoSpaceDE w:val="0"/>
+        <w:autoSpaceDN w:val="0"/>
+        <w:adjustRightInd w:val="0"/>
+        <w:spacing w:after="0" w:line="240" w:lineRule="auto"/>
+        <w:rPr>
+          <w:rFonts w:ascii="MinionPro-Regular" w:hAnsi="MinionPro-Regular" w:cs="MinionPro-Regular"/>
+          <w:color w:val="000000"/>
+          <w:kern w:val="0"/>
+          <w:sz w:val="21"/>
+          <w:szCs w:val="21"/>
+        </w:rPr>
+      </w:pPr>
+      <w:r>
+        <w:rPr>
+          <w:rFonts w:ascii="MinionPro-Regular" w:hAnsi="MinionPro-Regular" w:cs="MinionPro-Regular"/>
+          <w:color w:val="000000"/>
+          <w:kern w:val="0"/>
+          <w:sz w:val="21"/>
+          <w:szCs w:val="21"/>
+        </w:rPr>
+        <w:t>Each customer of the company is identified by a unique customer number,</w:t>
+      </w:r>
+      <w:r>
+        <w:rPr>
+          <w:rFonts w:ascii="MinionPro-Regular" w:hAnsi="MinionPro-Regular" w:cs="MinionPro-Regular"/>
+          <w:color w:val="000000"/>
+          <w:kern w:val="0"/>
+          <w:sz w:val="21"/>
+          <w:szCs w:val="21"/>
+        </w:rPr>
+        <w:t xml:space="preserve"> </w:t>
+      </w:r>
+      <w:r>
+        <w:rPr>
+          <w:rFonts w:ascii="MinionPro-Regular" w:hAnsi="MinionPro-Regular" w:cs="MinionPro-Regular"/>
+          <w:color w:val="000000"/>
+          <w:kern w:val="0"/>
+          <w:sz w:val="21"/>
+          <w:szCs w:val="21"/>
+        </w:rPr>
+        <w:t>first and last name, and Zip Code.</w:t>
+      </w:r>
+    </w:p>
+    <w:p>
+      <w:pPr>
+        <w:pStyle w:val="ListParagraph"/>
+        <w:numPr>
+          <w:ilvl w:val="0"/>
+          <w:numId w:val="6"/>
+        </w:numPr>
+        <w:autoSpaceDE w:val="0"/>
+        <w:autoSpaceDN w:val="0"/>
+        <w:adjustRightInd w:val="0"/>
+        <w:spacing w:after="0" w:line="240" w:lineRule="auto"/>
+        <w:rPr>
+          <w:rFonts w:ascii="MinionPro-Regular" w:hAnsi="MinionPro-Regular" w:cs="MinionPro-Regular"/>
+          <w:color w:val="000000"/>
+          <w:kern w:val="0"/>
+          <w:sz w:val="21"/>
+          <w:szCs w:val="21"/>
+        </w:rPr>
+      </w:pPr>
+      <w:r>
+        <w:rPr>
+          <w:rFonts w:ascii="MinionPro-Regular" w:hAnsi="MinionPro-Regular" w:cs="MinionPro-Regular"/>
+          <w:color w:val="000000"/>
+          <w:kern w:val="0"/>
+          <w:sz w:val="21"/>
+          <w:szCs w:val="21"/>
+        </w:rPr>
+        <w:t>Each part sold by the company is identified by a unique part number, a</w:t>
+      </w:r>
+      <w:r>
+        <w:rPr>
+          <w:rFonts w:ascii="MinionPro-Regular" w:hAnsi="MinionPro-Regular" w:cs="MinionPro-Regular"/>
+          <w:color w:val="000000"/>
+          <w:kern w:val="0"/>
+          <w:sz w:val="21"/>
+          <w:szCs w:val="21"/>
+        </w:rPr>
+        <w:t xml:space="preserve"> </w:t>
+      </w:r>
+      <w:r>
+        <w:rPr>
+          <w:rFonts w:ascii="MinionPro-Regular" w:hAnsi="MinionPro-Regular" w:cs="MinionPro-Regular"/>
+          <w:color w:val="000000"/>
+          <w:kern w:val="0"/>
+          <w:sz w:val="21"/>
+          <w:szCs w:val="21"/>
+        </w:rPr>
+        <w:t>part name, price, and quantity in stock.</w:t>
+      </w:r>
+    </w:p>
+    <w:p>
+      <w:pPr>
+        <w:pStyle w:val="ListParagraph"/>
+        <w:numPr>
+          <w:ilvl w:val="0"/>
+          <w:numId w:val="6"/>
+        </w:numPr>
+        <w:autoSpaceDE w:val="0"/>
+        <w:autoSpaceDN w:val="0"/>
+        <w:adjustRightInd w:val="0"/>
+        <w:spacing w:after="0" w:line="240" w:lineRule="auto"/>
+        <w:rPr>
+          <w:rFonts w:ascii="MinionPro-Regular" w:hAnsi="MinionPro-Regular" w:cs="MinionPro-Regular"/>
+          <w:color w:val="000000"/>
+          <w:kern w:val="0"/>
+          <w:sz w:val="21"/>
+          <w:szCs w:val="21"/>
+        </w:rPr>
+      </w:pPr>
+      <w:r>
+        <w:rPr>
+          <w:rFonts w:ascii="MinionPro-Regular" w:hAnsi="MinionPro-Regular" w:cs="MinionPro-Regular"/>
+          <w:color w:val="000000"/>
+          <w:kern w:val="0"/>
+          <w:sz w:val="21"/>
+          <w:szCs w:val="21"/>
+        </w:rPr>
+        <w:t>Each order placed by a customer is taken by an employee and is given a</w:t>
+      </w:r>
+      <w:r>
+        <w:rPr>
+          <w:rFonts w:ascii="MinionPro-Regular" w:hAnsi="MinionPro-Regular" w:cs="MinionPro-Regular"/>
+          <w:color w:val="000000"/>
+          <w:kern w:val="0"/>
+          <w:sz w:val="21"/>
+          <w:szCs w:val="21"/>
+        </w:rPr>
+        <w:t xml:space="preserve"> </w:t>
+      </w:r>
+      <w:r>
+        <w:rPr>
+          <w:rFonts w:ascii="MinionPro-Regular" w:hAnsi="MinionPro-Regular" w:cs="MinionPro-Regular"/>
+          <w:color w:val="000000"/>
+          <w:kern w:val="0"/>
+          <w:sz w:val="21"/>
+          <w:szCs w:val="21"/>
+        </w:rPr>
+        <w:t>unique order number. Each order contains specified quantities of one or</w:t>
+      </w:r>
+      <w:r>
+        <w:rPr>
+          <w:rFonts w:ascii="MinionPro-Regular" w:hAnsi="MinionPro-Regular" w:cs="MinionPro-Regular"/>
+          <w:color w:val="000000"/>
+          <w:kern w:val="0"/>
+          <w:sz w:val="21"/>
+          <w:szCs w:val="21"/>
+        </w:rPr>
+        <w:t xml:space="preserve"> </w:t>
+      </w:r>
+      <w:r>
+        <w:rPr>
+          <w:rFonts w:ascii="MinionPro-Regular" w:hAnsi="MinionPro-Regular" w:cs="MinionPro-Regular"/>
+          <w:color w:val="000000"/>
+          <w:kern w:val="0"/>
+          <w:sz w:val="21"/>
+          <w:szCs w:val="21"/>
+        </w:rPr>
+        <w:t>more parts. Each order has a date of receipt as well as an expected ship</w:t>
+      </w:r>
+      <w:r>
+        <w:rPr>
+          <w:rFonts w:ascii="MinionPro-Regular" w:hAnsi="MinionPro-Regular" w:cs="MinionPro-Regular"/>
+          <w:color w:val="000000"/>
+          <w:kern w:val="0"/>
+          <w:sz w:val="21"/>
+          <w:szCs w:val="21"/>
+        </w:rPr>
+        <w:t xml:space="preserve"> </w:t>
+      </w:r>
+      <w:r>
+        <w:rPr>
+          <w:rFonts w:ascii="MinionPro-Regular" w:hAnsi="MinionPro-Regular" w:cs="MinionPro-Regular"/>
+          <w:color w:val="000000"/>
+          <w:kern w:val="0"/>
+          <w:sz w:val="21"/>
+          <w:szCs w:val="21"/>
+        </w:rPr>
+        <w:t>date. The actual ship date is also recorded.</w:t>
+      </w:r>
+    </w:p>
+    <w:p>
+      <w:pPr>
+        <w:autoSpaceDE w:val="0"/>
+        <w:autoSpaceDN w:val="0"/>
+        <w:adjustRightInd w:val="0"/>
+        <w:spacing w:after="0" w:line="240" w:lineRule="auto"/>
+        <w:rPr>
+          <w:rFonts w:ascii="MinionPro-Regular" w:hAnsi="MinionPro-Regular" w:cs="MinionPro-Regular"/>
+          <w:color w:val="000000"/>
+          <w:kern w:val="0"/>
+          <w:sz w:val="21"/>
+          <w:szCs w:val="21"/>
+        </w:rPr>
+      </w:pPr>
+    </w:p>
+    <w:p>
+      <w:pPr>
+        <w:autoSpaceDE w:val="0"/>
+        <w:autoSpaceDN w:val="0"/>
+        <w:adjustRightInd w:val="0"/>
+        <w:spacing w:after="0" w:line="240" w:lineRule="auto"/>
+        <w:rPr>
+          <w:rFonts w:ascii="MinionPro-Regular" w:hAnsi="MinionPro-Regular" w:cs="MinionPro-Regular"/>
+          <w:color w:val="000000"/>
+          <w:kern w:val="0"/>
+          <w:sz w:val="21"/>
+          <w:szCs w:val="21"/>
+        </w:rPr>
+      </w:pPr>
+      <w:r>
+        <w:rPr>
+          <w:rFonts w:ascii="MinionPro-Regular" w:hAnsi="MinionPro-Regular" w:cs="MinionPro-Regular"/>
+          <w:color w:val="000000"/>
+          <w:kern w:val="0"/>
+          <w:sz w:val="21"/>
+          <w:szCs w:val="21"/>
+        </w:rPr>
+        <w:t>Design an entity–relationship diagram for the mail order database and build</w:t>
+      </w:r>
+      <w:r>
+        <w:rPr>
+          <w:rFonts w:ascii="MinionPro-Regular" w:hAnsi="MinionPro-Regular" w:cs="MinionPro-Regular"/>
+          <w:color w:val="000000"/>
+          <w:kern w:val="0"/>
+          <w:sz w:val="21"/>
+          <w:szCs w:val="21"/>
+        </w:rPr>
+        <w:t xml:space="preserve"> </w:t>
+      </w:r>
+      <w:r>
+        <w:rPr>
+          <w:rFonts w:ascii="MinionPro-Regular" w:hAnsi="MinionPro-Regular" w:cs="MinionPro-Regular"/>
+          <w:color w:val="000000"/>
+          <w:kern w:val="0"/>
+          <w:sz w:val="21"/>
+          <w:szCs w:val="21"/>
+        </w:rPr>
+        <w:t>the design using a data modeling tool such as</w:t>
+      </w:r>
+      <w:r>
+        <w:rPr>
+          <w:rFonts w:ascii="MinionPro-Regular" w:hAnsi="MinionPro-Regular" w:cs="MinionPro-Regular"/>
+          <w:color w:val="000000"/>
+          <w:kern w:val="0"/>
+          <w:sz w:val="21"/>
+          <w:szCs w:val="21"/>
+        </w:rPr>
+        <w:t xml:space="preserve"> Lucid Chart.</w:t>
+      </w:r>
+    </w:p>
+    <w:p>
+      <w:pPr>
+        <w:autoSpaceDE w:val="0"/>
+        <w:autoSpaceDN w:val="0"/>
+        <w:adjustRightInd w:val="0"/>
+        <w:spacing w:after="0" w:line="240" w:lineRule="auto"/>
+        <w:rPr>
+          <w:rFonts w:ascii="MinionPro-Regular" w:hAnsi="MinionPro-Regular" w:cs="MinionPro-Regular"/>
+          <w:color w:val="000000"/>
+          <w:kern w:val="0"/>
+          <w:sz w:val="21"/>
+          <w:szCs w:val="21"/>
+        </w:rPr>
+      </w:pPr>
+    </w:p>
+    <w:p>
+      <w:pPr>
+        <w:autoSpaceDE w:val="0"/>
+        <w:autoSpaceDN w:val="0"/>
+        <w:adjustRightInd w:val="0"/>
+        <w:spacing w:after="0" w:line="240" w:lineRule="auto"/>
+        <w:rPr>
+          <w:rFonts w:ascii="MinionPro-Regular" w:hAnsi="MinionPro-Regular" w:cs="MinionPro-Regular"/>
+          <w:color w:val="000000"/>
+          <w:kern w:val="0"/>
+          <w:sz w:val="21"/>
+          <w:szCs w:val="21"/>
+        </w:rPr>
+      </w:pPr>
+    </w:p>
+    <w:p>
+      <w:pPr>
+        <w:autoSpaceDE w:val="0"/>
+        <w:autoSpaceDN w:val="0"/>
+        <w:adjustRightInd w:val="0"/>
+        <w:spacing w:after="0" w:line="240" w:lineRule="auto"/>
+        <w:rPr>
+          <w:rFonts w:ascii="MinionPro-Regular" w:hAnsi="MinionPro-Regular" w:cs="MinionPro-Regular"/>
+          <w:color w:val="000000"/>
+          <w:kern w:val="0"/>
+          <w:sz w:val="21"/>
+          <w:szCs w:val="21"/>
+        </w:rPr>
+      </w:pPr>
+    </w:p>
+    <w:p>
+      <w:pPr>
+        <w:autoSpaceDE w:val="0"/>
+        <w:autoSpaceDN w:val="0"/>
+        <w:adjustRightInd w:val="0"/>
+        <w:spacing w:after="0" w:line="240" w:lineRule="auto"/>
+        <w:rPr>
+          <w:rFonts w:ascii="MinionPro-Regular" w:hAnsi="MinionPro-Regular" w:cs="MinionPro-Regular"/>
+          <w:color w:val="000000"/>
+          <w:kern w:val="0"/>
+          <w:sz w:val="21"/>
+          <w:szCs w:val="21"/>
+        </w:rPr>
+      </w:pPr>
+    </w:p>
+    <w:p>
+      <w:pPr>
+        <w:autoSpaceDE w:val="0"/>
+        <w:autoSpaceDN w:val="0"/>
+        <w:adjustRightInd w:val="0"/>
+        <w:spacing w:after="0" w:line="240" w:lineRule="auto"/>
+        <w:rPr>
+          <w:rFonts w:ascii="MinionPro-Regular" w:hAnsi="MinionPro-Regular" w:cs="MinionPro-Regular"/>
+          <w:color w:val="000000"/>
+          <w:kern w:val="0"/>
+          <w:sz w:val="21"/>
+          <w:szCs w:val="21"/>
+        </w:rPr>
+      </w:pPr>
+    </w:p>
+    <w:p>
+      <w:pPr>
+        <w:autoSpaceDE w:val="0"/>
+        <w:autoSpaceDN w:val="0"/>
+        <w:adjustRightInd w:val="0"/>
+        <w:spacing w:after="0" w:line="240" w:lineRule="auto"/>
+        <w:rPr>
+          <w:rFonts w:ascii="MinionPro-Regular" w:hAnsi="MinionPro-Regular" w:cs="MinionPro-Regular"/>
+          <w:color w:val="000000"/>
+          <w:kern w:val="0"/>
+          <w:sz w:val="21"/>
+          <w:szCs w:val="21"/>
+        </w:rPr>
+      </w:pPr>
+    </w:p>
+    <w:p>
+      <w:pPr>
+        <w:autoSpaceDE w:val="0"/>
+        <w:autoSpaceDN w:val="0"/>
+        <w:adjustRightInd w:val="0"/>
+        <w:spacing w:after="0" w:line="240" w:lineRule="auto"/>
+        <w:rPr>
+          <w:rFonts w:ascii="MinionPro-Regular" w:hAnsi="MinionPro-Regular" w:cs="MinionPro-Regular"/>
+          <w:color w:val="000000"/>
+          <w:kern w:val="0"/>
+          <w:sz w:val="21"/>
+          <w:szCs w:val="21"/>
+        </w:rPr>
+      </w:pPr>
+    </w:p>
+    <w:p>
+      <w:pPr>
+        <w:autoSpaceDE w:val="0"/>
+        <w:autoSpaceDN w:val="0"/>
+        <w:adjustRightInd w:val="0"/>
+        <w:spacing w:after="0" w:line="240" w:lineRule="auto"/>
+        <w:rPr>
+          <w:rFonts w:ascii="MinionPro-Regular" w:hAnsi="MinionPro-Regular" w:cs="MinionPro-Regular"/>
+          <w:color w:val="000000"/>
+          <w:kern w:val="0"/>
+          <w:sz w:val="21"/>
+          <w:szCs w:val="21"/>
+        </w:rPr>
+      </w:pPr>
+    </w:p>
+    <w:p>
+      <w:pPr>
+        <w:autoSpaceDE w:val="0"/>
+        <w:autoSpaceDN w:val="0"/>
+        <w:adjustRightInd w:val="0"/>
+        <w:spacing w:after="0" w:line="240" w:lineRule="auto"/>
+        <w:rPr>
+          <w:rFonts w:ascii="MinionPro-Regular" w:hAnsi="MinionPro-Regular" w:cs="MinionPro-Regular"/>
+          <w:color w:val="000000"/>
+          <w:kern w:val="0"/>
+          <w:sz w:val="21"/>
+          <w:szCs w:val="21"/>
+        </w:rPr>
+      </w:pPr>
+    </w:p>
+    <w:p>
+      <w:pPr>
+        <w:autoSpaceDE w:val="0"/>
+        <w:autoSpaceDN w:val="0"/>
+        <w:adjustRightInd w:val="0"/>
+        <w:spacing w:after="0" w:line="240" w:lineRule="auto"/>
+        <w:rPr>
+          <w:rFonts w:ascii="MinionPro-Regular" w:hAnsi="MinionPro-Regular" w:cs="MinionPro-Regular"/>
+          <w:color w:val="000000"/>
+          <w:kern w:val="0"/>
+          <w:sz w:val="21"/>
+          <w:szCs w:val="21"/>
+        </w:rPr>
+      </w:pPr>
+    </w:p>
+    <w:p>
+      <w:pPr>
+        <w:autoSpaceDE w:val="0"/>
+        <w:autoSpaceDN w:val="0"/>
+        <w:adjustRightInd w:val="0"/>
+        <w:spacing w:after="0" w:line="240" w:lineRule="auto"/>
+        <w:rPr>
+          <w:rFonts w:ascii="MinionPro-Regular" w:hAnsi="MinionPro-Regular" w:cs="MinionPro-Regular"/>
+          <w:color w:val="000000"/>
+          <w:kern w:val="0"/>
+          <w:sz w:val="21"/>
+          <w:szCs w:val="21"/>
+        </w:rPr>
+      </w:pPr>
+    </w:p>
+    <w:p>
+      <w:pPr>
+        <w:pStyle w:val="ListParagraph"/>
+        <w:numPr>
+          <w:ilvl w:val="0"/>
+          <w:numId w:val="3"/>
+        </w:numPr>
+      </w:pPr>
+      <w:r>
+        <w:lastRenderedPageBreak/>
+        <w:t>When an attribute of one entity type refers to another entity type, what generally exists?</w:t>
+      </w:r>
+    </w:p>
     <w:p/>
     <w:p>
       <w:pPr>
         <w:pStyle w:val="ListParagraph"/>
-      </w:pPr>
-    </w:p>
-    <w:p>
-      <w:pPr>
-        <w:pStyle w:val="ListParagraph"/>
-        <w:numPr>
-          <w:ilvl w:val="0"/>
-          <w:numId w:val="3"/>
-        </w:numPr>
-      </w:pPr>
-      <w:r>
-        <w:t>Please model the following logical data requirements using the Entity Relationship (ER) model (use only Entities and Attributes)*</w:t>
-      </w:r>
-    </w:p>
-    <w:p>
-      <w:pPr>
-        <w:pStyle w:val="ListParagraph"/>
-        <w:rPr>
-          <w:b/>
-          <w:bCs/>
-        </w:rPr>
-      </w:pPr>
-    </w:p>
-    <w:p>
-      <w:pPr>
-        <w:rPr>
-          <w:b/>
-          <w:bCs/>
-        </w:rPr>
-      </w:pPr>
-      <w:r>
-        <w:rPr>
-          <w:b/>
-          <w:bCs/>
-        </w:rPr>
-        <w:t>PLACE LOGICAL DATA REQUIREMENTS HERE..</w:t>
-      </w:r>
-      <w:r>
-        <w:rPr>
-          <w:b/>
-          <w:bCs/>
-        </w:rPr>
-        <w:t>.</w:t>
-      </w:r>
-    </w:p>
-    <w:p>
-      <w:pPr>
-        <w:rPr>
-          <w:b/>
-          <w:bCs/>
-        </w:rPr>
-      </w:pPr>
-    </w:p>
-    <w:p>
-      <w:pPr>
-        <w:pStyle w:val="ListParagraph"/>
-        <w:numPr>
-          <w:ilvl w:val="0"/>
-          <w:numId w:val="3"/>
-        </w:numPr>
-      </w:pPr>
-      <w:r>
-        <w:t>When an attribute of one entity type refers to another entity type, what generally exists?</w:t>
+        <w:numPr>
+          <w:ilvl w:val="0"/>
+          <w:numId w:val="3"/>
+        </w:numPr>
+      </w:pPr>
+      <w:r>
+        <w:t>The following is defined as the number of participating entity types in a relationship type R.</w:t>
+      </w:r>
+    </w:p>
+    <w:p>
+      <w:pPr>
+        <w:pStyle w:val="ListParagraph"/>
+      </w:pPr>
+    </w:p>
+    <w:p>
+      <w:pPr>
+        <w:pStyle w:val="ListParagraph"/>
+      </w:pPr>
+    </w:p>
+    <w:p>
+      <w:pPr>
+        <w:pStyle w:val="ListParagraph"/>
+        <w:numPr>
+          <w:ilvl w:val="0"/>
+          <w:numId w:val="3"/>
+        </w:numPr>
+      </w:pPr>
+      <w:r>
+        <w:t>When the same entity type participates more than once in a relationship type (in different roles), this is referred to as what kind of relationship?</w:t>
       </w:r>
     </w:p>
     <w:p/>
@@ -359,29 +904,29 @@
         </w:numPr>
       </w:pPr>
       <w:r>
-        <w:t>The following is defined as the number of participating entity types in a relationship type R.</w:t>
-      </w:r>
-    </w:p>
-    <w:p>
-      <w:pPr>
-        <w:pStyle w:val="ListParagraph"/>
-      </w:pPr>
-    </w:p>
-    <w:p>
-      <w:pPr>
-        <w:pStyle w:val="ListParagraph"/>
-      </w:pPr>
-    </w:p>
-    <w:p>
-      <w:pPr>
-        <w:pStyle w:val="ListParagraph"/>
-        <w:numPr>
-          <w:ilvl w:val="0"/>
-          <w:numId w:val="3"/>
-        </w:numPr>
-      </w:pPr>
-      <w:r>
-        <w:t>When the same entity type participates more than once in a relationship type (in different roles), this is referred to as what kind of relationship?</w:t>
+        <w:t>The general term for the combination of cardinality and participation constraints on a relationship type R.</w:t>
+      </w:r>
+    </w:p>
+    <w:p>
+      <w:pPr>
+        <w:pStyle w:val="ListParagraph"/>
+      </w:pPr>
+    </w:p>
+    <w:p>
+      <w:pPr>
+        <w:pStyle w:val="ListParagraph"/>
+      </w:pPr>
+    </w:p>
+    <w:p>
+      <w:pPr>
+        <w:pStyle w:val="ListParagraph"/>
+        <w:numPr>
+          <w:ilvl w:val="0"/>
+          <w:numId w:val="3"/>
+        </w:numPr>
+      </w:pPr>
+      <w:r>
+        <w:t>How many possible cardinality ratios are there for binary relationships (list them)?</w:t>
       </w:r>
     </w:p>
     <w:p/>
@@ -394,19 +939,124 @@
         </w:numPr>
       </w:pPr>
       <w:r>
-        <w:t>The general term for the combination of cardinality and participation constraints on a relationship type R.</w:t>
-      </w:r>
-    </w:p>
-    <w:p>
-      <w:pPr>
-        <w:pStyle w:val="ListParagraph"/>
-      </w:pPr>
-    </w:p>
-    <w:p>
-      <w:pPr>
-        <w:pStyle w:val="ListParagraph"/>
-      </w:pPr>
-    </w:p>
+        <w:t>This constraint specifies the minimum number of relationship instances that each entity can participate in and is sometimes called the minimum cardinality constraint?</w:t>
+      </w:r>
+    </w:p>
+    <w:p>
+      <w:pPr>
+        <w:pStyle w:val="ListParagraph"/>
+      </w:pPr>
+    </w:p>
+    <w:p>
+      <w:pPr>
+        <w:pStyle w:val="ListParagraph"/>
+      </w:pPr>
+    </w:p>
+    <w:p>
+      <w:pPr>
+        <w:pStyle w:val="ListParagraph"/>
+        <w:numPr>
+          <w:ilvl w:val="0"/>
+          <w:numId w:val="3"/>
+        </w:numPr>
+      </w:pPr>
+      <w:r>
+        <w:t>What are the two types of the constraint from question 21 (explain what each type means regarding a relationship type R, and two participating entity types E and D)?</w:t>
+      </w:r>
+    </w:p>
+    <w:p>
+      <w:pPr>
+        <w:pStyle w:val="ListParagraph"/>
+      </w:pPr>
+    </w:p>
+    <w:p>
+      <w:pPr>
+        <w:pStyle w:val="ListParagraph"/>
+      </w:pPr>
+    </w:p>
+    <w:p>
+      <w:pPr>
+        <w:pStyle w:val="ListParagraph"/>
+        <w:numPr>
+          <w:ilvl w:val="0"/>
+          <w:numId w:val="3"/>
+        </w:numPr>
+      </w:pPr>
+      <w:r>
+        <w:t>Regarding attributes on relationship types, which cardinality ratio (of a binary relationship R from question 20) prevents me from migrating to either participating entity type in the relationship type R?</w:t>
+      </w:r>
+    </w:p>
+    <w:p>
+      <w:pPr>
+        <w:pStyle w:val="ListParagraph"/>
+      </w:pPr>
+    </w:p>
+    <w:p>
+      <w:pPr>
+        <w:pStyle w:val="ListParagraph"/>
+      </w:pPr>
+    </w:p>
+    <w:p>
+      <w:pPr>
+        <w:pStyle w:val="ListParagraph"/>
+        <w:numPr>
+          <w:ilvl w:val="0"/>
+          <w:numId w:val="3"/>
+        </w:numPr>
+      </w:pPr>
+      <w:r>
+        <w:t>Entity types that don’t have key attributes of their own are referred to as what?</w:t>
+      </w:r>
+    </w:p>
+    <w:p/>
+    <w:p>
+      <w:pPr>
+        <w:pStyle w:val="ListParagraph"/>
+        <w:numPr>
+          <w:ilvl w:val="0"/>
+          <w:numId w:val="3"/>
+        </w:numPr>
+      </w:pPr>
+      <w:r>
+        <w:t>How do we specify the type of entity from question 24 on an entity relationship (ER) diagram?</w:t>
+      </w:r>
+    </w:p>
+    <w:p/>
+    <w:p>
+      <w:pPr>
+        <w:pStyle w:val="ListParagraph"/>
+        <w:numPr>
+          <w:ilvl w:val="0"/>
+          <w:numId w:val="3"/>
+        </w:numPr>
+      </w:pPr>
+      <w:r>
+        <w:t>The type of relationship that relates the entity type from question 24 to its owner entity type?</w:t>
+      </w:r>
+    </w:p>
+    <w:p>
+      <w:pPr>
+        <w:pStyle w:val="ListParagraph"/>
+      </w:pPr>
+    </w:p>
+    <w:p>
+      <w:pPr>
+        <w:pStyle w:val="ListParagraph"/>
+      </w:pPr>
+    </w:p>
+    <w:p>
+      <w:pPr>
+        <w:pStyle w:val="ListParagraph"/>
+        <w:numPr>
+          <w:ilvl w:val="0"/>
+          <w:numId w:val="3"/>
+        </w:numPr>
+      </w:pPr>
+      <w:r>
+        <w:t>How do we specify the type of relationship from question 26 on an entity relationship (ER) diagram?</w:t>
+      </w:r>
+    </w:p>
+    <w:p/>
     <w:p>
       <w:pPr>
         <w:pStyle w:val="ListParagraph"/>
@@ -417,146 +1067,6 @@
       </w:pPr>
       <w:r>
         <w:lastRenderedPageBreak/>
-        <w:t>How many possible cardinality ratios are there for binary relationships (list them)?</w:t>
-      </w:r>
-    </w:p>
-    <w:p/>
-    <w:p>
-      <w:pPr>
-        <w:pStyle w:val="ListParagraph"/>
-        <w:numPr>
-          <w:ilvl w:val="0"/>
-          <w:numId w:val="3"/>
-        </w:numPr>
-      </w:pPr>
-      <w:r>
-        <w:t>This constraint specifies the minimum number of relationship instances that each entity can participate in and is sometimes called the minimum cardinality constraint?</w:t>
-      </w:r>
-    </w:p>
-    <w:p>
-      <w:pPr>
-        <w:pStyle w:val="ListParagraph"/>
-      </w:pPr>
-    </w:p>
-    <w:p>
-      <w:pPr>
-        <w:pStyle w:val="ListParagraph"/>
-      </w:pPr>
-    </w:p>
-    <w:p>
-      <w:pPr>
-        <w:pStyle w:val="ListParagraph"/>
-        <w:numPr>
-          <w:ilvl w:val="0"/>
-          <w:numId w:val="3"/>
-        </w:numPr>
-      </w:pPr>
-      <w:r>
-        <w:t>What are the two types of the constraint from question 21 (explain what each type means regarding a relationship type R, and two participating entity types E and D)?</w:t>
-      </w:r>
-    </w:p>
-    <w:p>
-      <w:pPr>
-        <w:pStyle w:val="ListParagraph"/>
-      </w:pPr>
-    </w:p>
-    <w:p>
-      <w:pPr>
-        <w:pStyle w:val="ListParagraph"/>
-      </w:pPr>
-    </w:p>
-    <w:p>
-      <w:pPr>
-        <w:pStyle w:val="ListParagraph"/>
-        <w:numPr>
-          <w:ilvl w:val="0"/>
-          <w:numId w:val="3"/>
-        </w:numPr>
-      </w:pPr>
-      <w:r>
-        <w:t>Regarding attributes on relationship types, which cardinality ratio (of a binary relationship R from question 20) prevents me from migrating to either participating entity type in the relationship type R?</w:t>
-      </w:r>
-    </w:p>
-    <w:p>
-      <w:pPr>
-        <w:pStyle w:val="ListParagraph"/>
-      </w:pPr>
-    </w:p>
-    <w:p>
-      <w:pPr>
-        <w:pStyle w:val="ListParagraph"/>
-      </w:pPr>
-    </w:p>
-    <w:p>
-      <w:pPr>
-        <w:pStyle w:val="ListParagraph"/>
-        <w:numPr>
-          <w:ilvl w:val="0"/>
-          <w:numId w:val="3"/>
-        </w:numPr>
-      </w:pPr>
-      <w:r>
-        <w:t>Entity types that don’t have key attributes of their own are referred to as what?</w:t>
-      </w:r>
-    </w:p>
-    <w:p/>
-    <w:p>
-      <w:pPr>
-        <w:pStyle w:val="ListParagraph"/>
-        <w:numPr>
-          <w:ilvl w:val="0"/>
-          <w:numId w:val="3"/>
-        </w:numPr>
-      </w:pPr>
-      <w:r>
-        <w:t>How do we specify the type of entity from question 24 on an entity relationship (ER) diagram?</w:t>
-      </w:r>
-    </w:p>
-    <w:p/>
-    <w:p>
-      <w:pPr>
-        <w:pStyle w:val="ListParagraph"/>
-        <w:numPr>
-          <w:ilvl w:val="0"/>
-          <w:numId w:val="3"/>
-        </w:numPr>
-      </w:pPr>
-      <w:r>
-        <w:t>The type of relationship that relates the entity type from question 24 to its owner entity type?</w:t>
-      </w:r>
-    </w:p>
-    <w:p>
-      <w:pPr>
-        <w:pStyle w:val="ListParagraph"/>
-      </w:pPr>
-    </w:p>
-    <w:p>
-      <w:pPr>
-        <w:pStyle w:val="ListParagraph"/>
-      </w:pPr>
-    </w:p>
-    <w:p>
-      <w:pPr>
-        <w:pStyle w:val="ListParagraph"/>
-        <w:numPr>
-          <w:ilvl w:val="0"/>
-          <w:numId w:val="3"/>
-        </w:numPr>
-      </w:pPr>
-      <w:r>
-        <w:t>How do we specify the type of relationship from question 26 on an entity relationship (ER) diagram?</w:t>
-      </w:r>
-    </w:p>
-    <w:p/>
-    <w:p>
-      <w:pPr>
-        <w:pStyle w:val="ListParagraph"/>
-        <w:numPr>
-          <w:ilvl w:val="0"/>
-          <w:numId w:val="3"/>
-        </w:numPr>
-      </w:pPr>
-      <w:r>
         <w:t>What is true about the participation of the entity type from question 24 in the relationship type from question 26?</w:t>
       </w:r>
     </w:p>
@@ -778,6 +1288,7 @@
         <w:rPr>
           <w:noProof/>
         </w:rPr>
+        <w:lastRenderedPageBreak/>
         <w:drawing>
           <wp:inline distT="0" distB="0" distL="0" distR="0" wp14:anchorId="2F2411AC" wp14:editId="543B7AB8">
             <wp:extent cx="5943600" cy="3251835"/>
@@ -824,7 +1335,6 @@
         </w:numPr>
       </w:pPr>
       <w:r>
-        <w:lastRenderedPageBreak/>
         <w:t>Which diagram represents an inheritance hierarchy?</w:t>
       </w:r>
     </w:p>
@@ -1394,6 +1904,121 @@
       <w:pPr>
         <w:ind w:left="6480" w:hanging="180"/>
       </w:pPr>
+    </w:lvl>
+  </w:abstractNum>
+  <w:abstractNum w:abstractNumId="5" w15:restartNumberingAfterBreak="0">
+    <w:nsid w:val="60834C57"/>
+    <w:multiLevelType w:val="hybridMultilevel"/>
+    <w:tmpl w:val="01CEB2A2"/>
+    <w:lvl w:ilvl="0" w:tplc="41609162">
+      <w:start w:val="15"/>
+      <w:numFmt w:val="bullet"/>
+      <w:lvlText w:val="-"/>
+      <w:lvlJc w:val="left"/>
+      <w:pPr>
+        <w:ind w:left="720" w:hanging="360"/>
+      </w:pPr>
+      <w:rPr>
+        <w:rFonts w:ascii="ZapfDingbats" w:eastAsia="ZapfDingbats" w:hAnsi="MinionPro-Regular" w:cs="ZapfDingbats" w:hint="eastAsia"/>
+        <w:color w:val="949699"/>
+        <w:sz w:val="14"/>
+      </w:rPr>
+    </w:lvl>
+    <w:lvl w:ilvl="1" w:tplc="04090003" w:tentative="1">
+      <w:start w:val="1"/>
+      <w:numFmt w:val="bullet"/>
+      <w:lvlText w:val="o"/>
+      <w:lvlJc w:val="left"/>
+      <w:pPr>
+        <w:ind w:left="1440" w:hanging="360"/>
+      </w:pPr>
+      <w:rPr>
+        <w:rFonts w:ascii="Courier New" w:hAnsi="Courier New" w:cs="Courier New" w:hint="default"/>
+      </w:rPr>
+    </w:lvl>
+    <w:lvl w:ilvl="2" w:tplc="04090005" w:tentative="1">
+      <w:start w:val="1"/>
+      <w:numFmt w:val="bullet"/>
+      <w:lvlText w:val=""/>
+      <w:lvlJc w:val="left"/>
+      <w:pPr>
+        <w:ind w:left="2160" w:hanging="360"/>
+      </w:pPr>
+      <w:rPr>
+        <w:rFonts w:ascii="Wingdings" w:hAnsi="Wingdings" w:hint="default"/>
+      </w:rPr>
+    </w:lvl>
+    <w:lvl w:ilvl="3" w:tplc="04090001" w:tentative="1">
+      <w:start w:val="1"/>
+      <w:numFmt w:val="bullet"/>
+      <w:lvlText w:val=""/>
+      <w:lvlJc w:val="left"/>
+      <w:pPr>
+        <w:ind w:left="2880" w:hanging="360"/>
+      </w:pPr>
+      <w:rPr>
+        <w:rFonts w:ascii="Symbol" w:hAnsi="Symbol" w:hint="default"/>
+      </w:rPr>
+    </w:lvl>
+    <w:lvl w:ilvl="4" w:tplc="04090003" w:tentative="1">
+      <w:start w:val="1"/>
+      <w:numFmt w:val="bullet"/>
+      <w:lvlText w:val="o"/>
+      <w:lvlJc w:val="left"/>
+      <w:pPr>
+        <w:ind w:left="3600" w:hanging="360"/>
+      </w:pPr>
+      <w:rPr>
+        <w:rFonts w:ascii="Courier New" w:hAnsi="Courier New" w:cs="Courier New" w:hint="default"/>
+      </w:rPr>
+    </w:lvl>
+    <w:lvl w:ilvl="5" w:tplc="04090005" w:tentative="1">
+      <w:start w:val="1"/>
+      <w:numFmt w:val="bullet"/>
+      <w:lvlText w:val=""/>
+      <w:lvlJc w:val="left"/>
+      <w:pPr>
+        <w:ind w:left="4320" w:hanging="360"/>
+      </w:pPr>
+      <w:rPr>
+        <w:rFonts w:ascii="Wingdings" w:hAnsi="Wingdings" w:hint="default"/>
+      </w:rPr>
+    </w:lvl>
+    <w:lvl w:ilvl="6" w:tplc="04090001" w:tentative="1">
+      <w:start w:val="1"/>
+      <w:numFmt w:val="bullet"/>
+      <w:lvlText w:val=""/>
+      <w:lvlJc w:val="left"/>
+      <w:pPr>
+        <w:ind w:left="5040" w:hanging="360"/>
+      </w:pPr>
+      <w:rPr>
+        <w:rFonts w:ascii="Symbol" w:hAnsi="Symbol" w:hint="default"/>
+      </w:rPr>
+    </w:lvl>
+    <w:lvl w:ilvl="7" w:tplc="04090003" w:tentative="1">
+      <w:start w:val="1"/>
+      <w:numFmt w:val="bullet"/>
+      <w:lvlText w:val="o"/>
+      <w:lvlJc w:val="left"/>
+      <w:pPr>
+        <w:ind w:left="5760" w:hanging="360"/>
+      </w:pPr>
+      <w:rPr>
+        <w:rFonts w:ascii="Courier New" w:hAnsi="Courier New" w:cs="Courier New" w:hint="default"/>
+      </w:rPr>
+    </w:lvl>
+    <w:lvl w:ilvl="8" w:tplc="04090005" w:tentative="1">
+      <w:start w:val="1"/>
+      <w:numFmt w:val="bullet"/>
+      <w:lvlText w:val=""/>
+      <w:lvlJc w:val="left"/>
+      <w:pPr>
+        <w:ind w:left="6480" w:hanging="360"/>
+      </w:pPr>
+      <w:rPr>
+        <w:rFonts w:ascii="Wingdings" w:hAnsi="Wingdings" w:hint="default"/>
+      </w:rPr>
     </w:lvl>
   </w:abstractNum>
   <w:num w:numId="1" w16cid:durableId="32965736">
@@ -1410,6 +2035,9 @@
   </w:num>
   <w:num w:numId="5" w16cid:durableId="559443333">
     <w:abstractNumId w:val="2"/>
+  </w:num>
+  <w:num w:numId="6" w16cid:durableId="1396663603">
+    <w:abstractNumId w:val="5"/>
   </w:num>
 </w:numbering>
 </file>

</xml_diff>